<commit_message>
Generating datasheet, updating randomization of temperature order, moving emergence data
</commit_message>
<xml_diff>
--- a/randomization/Datasheet protocol for randomizing cohorts.docx
+++ b/randomization/Datasheet protocol for randomizing cohorts.docx
@@ -1,6 +1,6 @@
 
 <file path=word/document.xml><?xml version="1.0" encoding="utf-8"?>
-<w:document xmlns:wpc="http://schemas.microsoft.com/office/word/2010/wordprocessingCanvas" xmlns:cx="http://schemas.microsoft.com/office/drawing/2014/chartex" xmlns:cx1="http://schemas.microsoft.com/office/drawing/2015/9/8/chartex" xmlns:cx2="http://schemas.microsoft.com/office/drawing/2015/10/21/chartex" xmlns:cx3="http://schemas.microsoft.com/office/drawing/2016/5/9/chartex" xmlns:cx4="http://schemas.microsoft.com/office/drawing/2016/5/10/chartex" xmlns:cx5="http://schemas.microsoft.com/office/drawing/2016/5/11/chartex" xmlns:cx6="http://schemas.microsoft.com/office/drawing/2016/5/12/chartex" xmlns:cx7="http://schemas.microsoft.com/office/drawing/2016/5/13/chartex" xmlns:cx8="http://schemas.microsoft.com/office/drawing/2016/5/14/chartex" xmlns:mc="http://schemas.openxmlformats.org/markup-compatibility/2006" xmlns:aink="http://schemas.microsoft.com/office/drawing/2016/ink" xmlns:am3d="http://schemas.microsoft.com/office/drawing/2017/model3d" xmlns:o="urn:schemas-microsoft-com:office:office" xmlns:r="http://schemas.openxmlformats.org/officeDocument/2006/relationships" xmlns:m="http://schemas.openxmlformats.org/officeDocument/2006/math" xmlns:v="urn:schemas-microsoft-com:vml" xmlns:wp14="http://schemas.microsoft.com/office/word/2010/wordprocessingDrawing" xmlns:wp="http://schemas.openxmlformats.org/drawingml/2006/wordprocessingDrawing" xmlns:w10="urn:schemas-microsoft-com:office:word" xmlns:w="http://schemas.openxmlformats.org/wordprocessingml/2006/main" xmlns:w14="http://schemas.microsoft.com/office/word/2010/wordml" xmlns:w15="http://schemas.microsoft.com/office/word/2012/wordml" xmlns:w16cex="http://schemas.microsoft.com/office/word/2018/wordml/cex" xmlns:w16cid="http://schemas.microsoft.com/office/word/2016/wordml/cid" xmlns:w16="http://schemas.microsoft.com/office/word/2018/wordml" xmlns:w16se="http://schemas.microsoft.com/office/word/2015/wordml/symex" xmlns:wpg="http://schemas.microsoft.com/office/word/2010/wordprocessingGroup" xmlns:wpi="http://schemas.microsoft.com/office/word/2010/wordprocessingInk" xmlns:wne="http://schemas.microsoft.com/office/word/2006/wordml" xmlns:wps="http://schemas.microsoft.com/office/word/2010/wordprocessingShape" mc:Ignorable="w14 w15 w16se w16cid w16 w16cex wp14">
+<w:document xmlns:wpc="http://schemas.microsoft.com/office/word/2010/wordprocessingCanvas" xmlns:cx="http://schemas.microsoft.com/office/drawing/2014/chartex" xmlns:cx1="http://schemas.microsoft.com/office/drawing/2015/9/8/chartex" xmlns:cx2="http://schemas.microsoft.com/office/drawing/2015/10/21/chartex" xmlns:cx3="http://schemas.microsoft.com/office/drawing/2016/5/9/chartex" xmlns:cx4="http://schemas.microsoft.com/office/drawing/2016/5/10/chartex" xmlns:cx5="http://schemas.microsoft.com/office/drawing/2016/5/11/chartex" xmlns:cx6="http://schemas.microsoft.com/office/drawing/2016/5/12/chartex" xmlns:cx7="http://schemas.microsoft.com/office/drawing/2016/5/13/chartex" xmlns:cx8="http://schemas.microsoft.com/office/drawing/2016/5/14/chartex" xmlns:mc="http://schemas.openxmlformats.org/markup-compatibility/2006" xmlns:aink="http://schemas.microsoft.com/office/drawing/2016/ink" xmlns:am3d="http://schemas.microsoft.com/office/drawing/2017/model3d" xmlns:o="urn:schemas-microsoft-com:office:office" xmlns:r="http://schemas.openxmlformats.org/officeDocument/2006/relationships" xmlns:m="http://schemas.openxmlformats.org/officeDocument/2006/math" xmlns:v="urn:schemas-microsoft-com:vml" xmlns:wp14="http://schemas.microsoft.com/office/word/2010/wordprocessingDrawing" xmlns:wp="http://schemas.openxmlformats.org/drawingml/2006/wordprocessingDrawing" xmlns:w10="urn:schemas-microsoft-com:office:word" xmlns:w="http://schemas.openxmlformats.org/wordprocessingml/2006/main" xmlns:w14="http://schemas.microsoft.com/office/word/2010/wordml" xmlns:w15="http://schemas.microsoft.com/office/word/2012/wordml" xmlns:w16cex="http://schemas.microsoft.com/office/word/2018/wordml/cex" xmlns:w16cid="http://schemas.microsoft.com/office/word/2016/wordml/cid" xmlns:w16="http://schemas.microsoft.com/office/word/2018/wordml" xmlns:w16sdtdh="http://schemas.microsoft.com/office/word/2020/wordml/sdtdatahash" xmlns:w16se="http://schemas.microsoft.com/office/word/2015/wordml/symex" xmlns:wpg="http://schemas.microsoft.com/office/word/2010/wordprocessingGroup" xmlns:wpi="http://schemas.microsoft.com/office/word/2010/wordprocessingInk" xmlns:wne="http://schemas.microsoft.com/office/word/2006/wordml" xmlns:wps="http://schemas.microsoft.com/office/word/2010/wordprocessingShape" mc:Ignorable="w14 w15 w16se w16cid w16 w16cex w16sdtdh wp14">
   <w:body>
     <w:p>
       <w:r>
@@ -45,306 +45,37 @@
     <w:p/>
     <w:p>
       <w:r>
-        <w:t>Datasheet protocol for split into two cohorts:</w:t>
-      </w:r>
-    </w:p>
-    <w:p>
-      <w:r>
-        <w:tab/>
-        <w:t xml:space="preserve">1. Create datasheet with gen1_ID, MID, </w:t>
-      </w:r>
-      <w:proofErr w:type="spellStart"/>
-      <w:r>
-        <w:t>wing_date</w:t>
-      </w:r>
-      <w:proofErr w:type="spellEnd"/>
-      <w:r>
-        <w:t xml:space="preserve">, and blank columns for </w:t>
-      </w:r>
-      <w:proofErr w:type="spellStart"/>
-      <w:r>
-        <w:t>test_date</w:t>
-      </w:r>
-      <w:proofErr w:type="spellEnd"/>
-      <w:r>
-        <w:t xml:space="preserve">, </w:t>
-      </w:r>
-      <w:proofErr w:type="spellStart"/>
-      <w:r>
-        <w:t>test_temp</w:t>
-      </w:r>
-      <w:proofErr w:type="spellEnd"/>
-      <w:r>
-        <w:t xml:space="preserve">, and </w:t>
-      </w:r>
-      <w:proofErr w:type="spellStart"/>
-      <w:r>
-        <w:t>test_age</w:t>
-      </w:r>
-      <w:proofErr w:type="spellEnd"/>
-      <w:r>
-        <w:t>.</w:t>
-      </w:r>
-    </w:p>
-    <w:p>
-      <w:r>
-        <w:tab/>
-      </w:r>
-      <w:r>
-        <w:tab/>
-        <w:t xml:space="preserve">**Make sure the date columns are in date Format, and the other columns are in </w:t>
-      </w:r>
-      <w:r>
-        <w:t>G</w:t>
-      </w:r>
-      <w:r>
-        <w:t>eneral!</w:t>
-      </w:r>
-    </w:p>
-    <w:p>
-      <w:r>
-        <w:tab/>
-      </w:r>
-      <w:r>
-        <w:tab/>
-        <w:t>**Excel does not understand dates with a dot format, so dot dates should be converted into / dates in a new column using the command =</w:t>
-      </w:r>
-      <w:proofErr w:type="gramStart"/>
-      <w:r>
-        <w:t>SUBSTITUTE(</w:t>
-      </w:r>
-      <w:proofErr w:type="gramEnd"/>
-      <w:r>
-        <w:t xml:space="preserve">AA, “.”,”/”), where AA is the original date column. </w:t>
-      </w:r>
-      <w:r>
-        <w:t xml:space="preserve">Use these new dates for </w:t>
-      </w:r>
-      <w:proofErr w:type="spellStart"/>
-      <w:r>
-        <w:t>wing_date</w:t>
-      </w:r>
-      <w:proofErr w:type="spellEnd"/>
-      <w:r>
-        <w:t>. To copy/paste without bringing the formula, right click and select “Paste Special”</w:t>
+        <w:t>Protocol for randomizing temperature treatment days:</w:t>
+      </w:r>
+    </w:p>
+    <w:p>
+      <w:pPr>
+        <w:pStyle w:val="ListParagraph"/>
+        <w:numPr>
+          <w:ilvl w:val="0"/>
+          <w:numId w:val="1"/>
+        </w:numPr>
+      </w:pPr>
+      <w:r>
+        <w:t xml:space="preserve">The problem: Clustering similar temperatures/repeatedly having high or low temperatures early or late in the order </w:t>
       </w:r>
       <w:r>
         <w:sym w:font="Wingdings" w:char="F0E0"/>
       </w:r>
       <w:r>
-        <w:t>”Values”</w:t>
-      </w:r>
-    </w:p>
-    <w:p>
-      <w:r>
-        <w:tab/>
-        <w:t>2. Add a randomizer column with =</w:t>
-      </w:r>
-      <w:proofErr w:type="gramStart"/>
-      <w:r>
-        <w:t>rand(</w:t>
-      </w:r>
-      <w:proofErr w:type="gramEnd"/>
-      <w:r>
-        <w:t>)</w:t>
-      </w:r>
-    </w:p>
-    <w:p>
-      <w:r>
-        <w:tab/>
-        <w:t xml:space="preserve">3. Sort the data by </w:t>
-      </w:r>
-      <w:proofErr w:type="spellStart"/>
-      <w:r>
-        <w:t>wing_date</w:t>
-      </w:r>
-      <w:proofErr w:type="spellEnd"/>
-      <w:r>
-        <w:t>, then MID, then randomizer</w:t>
-      </w:r>
-      <w:r>
-        <w:t xml:space="preserve">**Addendum: add a cohort column and sort by that instead of </w:t>
-      </w:r>
-      <w:proofErr w:type="spellStart"/>
-      <w:r>
-        <w:t>wing_date</w:t>
-      </w:r>
-      <w:proofErr w:type="spellEnd"/>
-    </w:p>
-    <w:p>
-      <w:r>
-        <w:tab/>
-        <w:t>4.</w:t>
-      </w:r>
-      <w:r>
-        <w:t xml:space="preserve"> Assign members of each family to the next two test dates</w:t>
-      </w:r>
-      <w:r>
-        <w:t xml:space="preserve"> in their now randomized order</w:t>
-      </w:r>
-      <w:r>
-        <w:t>, with the first half going to the earlier of the two dates.</w:t>
-      </w:r>
-      <w:r>
-        <w:t xml:space="preserve"> If families have an odd number</w:t>
-      </w:r>
-      <w:r>
-        <w:t xml:space="preserve"> of members</w:t>
-      </w:r>
-      <w:r>
-        <w:t>, flip a coin for the middle bug</w:t>
-      </w:r>
-      <w:r>
-        <w:t xml:space="preserve"> (randomizer&lt;0.5=earlier date; randomizer&gt;0.5=later date)</w:t>
-      </w:r>
-      <w:r>
-        <w:t>.</w:t>
-      </w:r>
-    </w:p>
-    <w:p>
-      <w:r>
-        <w:tab/>
-        <w:t>5.</w:t>
-      </w:r>
-      <w:r>
-        <w:t xml:space="preserve"> Separately, randomize the order of temperature treatments for each day within 5 day blocks, again using a =</w:t>
-      </w:r>
-      <w:proofErr w:type="gramStart"/>
-      <w:r>
-        <w:t>rand(</w:t>
-      </w:r>
-      <w:proofErr w:type="gramEnd"/>
-      <w:r>
-        <w:t>) command</w:t>
-      </w:r>
-    </w:p>
-    <w:p>
-      <w:r>
-        <w:tab/>
-        <w:t xml:space="preserve">6. Once all </w:t>
-      </w:r>
-      <w:proofErr w:type="spellStart"/>
-      <w:r>
-        <w:t>test_dates</w:t>
-      </w:r>
-      <w:proofErr w:type="spellEnd"/>
-      <w:r>
-        <w:t xml:space="preserve"> have been entered, re-sort the data by test date and fill in the </w:t>
-      </w:r>
-      <w:proofErr w:type="spellStart"/>
-      <w:r>
-        <w:t>test_temp</w:t>
-      </w:r>
-      <w:proofErr w:type="spellEnd"/>
-      <w:r>
-        <w:t xml:space="preserve"> column</w:t>
-      </w:r>
-    </w:p>
-    <w:p>
-      <w:r>
-        <w:tab/>
-      </w:r>
-      <w:r>
-        <w:t xml:space="preserve">7. Set the </w:t>
-      </w:r>
-      <w:proofErr w:type="spellStart"/>
-      <w:r>
-        <w:t>test_age</w:t>
-      </w:r>
-      <w:proofErr w:type="spellEnd"/>
-      <w:r>
-        <w:t xml:space="preserve"> column to subtract the </w:t>
-      </w:r>
-      <w:proofErr w:type="spellStart"/>
-      <w:r>
-        <w:t>wing_date</w:t>
-      </w:r>
-      <w:proofErr w:type="spellEnd"/>
-      <w:r>
-        <w:t xml:space="preserve"> column from the </w:t>
-      </w:r>
-      <w:proofErr w:type="spellStart"/>
-      <w:r>
-        <w:t>test_date</w:t>
-      </w:r>
-      <w:proofErr w:type="spellEnd"/>
-      <w:r>
-        <w:t xml:space="preserve"> column. Make sure the </w:t>
-      </w:r>
-      <w:proofErr w:type="spellStart"/>
-      <w:r>
-        <w:t>test_age</w:t>
-      </w:r>
-      <w:proofErr w:type="spellEnd"/>
-      <w:r>
-        <w:t xml:space="preserve"> column remains in General format (not date)</w:t>
-      </w:r>
-    </w:p>
-    <w:p>
-      <w:r>
-        <w:tab/>
-        <w:t xml:space="preserve">8. </w:t>
-      </w:r>
-      <w:r>
-        <w:t>Run through R script to visualize relationships between age, family, and test temperature</w:t>
-      </w:r>
-    </w:p>
-    <w:p/>
-    <w:p>
-      <w:r>
-        <w:t>Datasheet protocol for grouping cohorts and dividing among treatments:</w:t>
-      </w:r>
-    </w:p>
-    <w:p>
-      <w:r>
-        <w:tab/>
-      </w:r>
-      <w:r>
-        <w:t>1. Create a sheet as in steps 1-2 above.</w:t>
-      </w:r>
-    </w:p>
-    <w:p>
-      <w:r>
-        <w:tab/>
-        <w:t xml:space="preserve">2. </w:t>
-      </w:r>
-      <w:r>
-        <w:t>Add a “</w:t>
-      </w:r>
-      <w:r>
-        <w:t>8-day interval</w:t>
-      </w:r>
-      <w:r>
-        <w:t xml:space="preserve">” column that covers </w:t>
-      </w:r>
-      <w:proofErr w:type="spellStart"/>
-      <w:r>
-        <w:t>wing_dates</w:t>
-      </w:r>
-      <w:proofErr w:type="spellEnd"/>
-      <w:r>
-        <w:t xml:space="preserve"> in each 8-day interval (because this is how long it takes to run 5 trials with an off-day each week)</w:t>
-      </w:r>
-    </w:p>
-    <w:p>
-      <w:r>
-        <w:tab/>
-        <w:t xml:space="preserve">3. </w:t>
-      </w:r>
-      <w:r>
-        <w:t xml:space="preserve">Sort data by </w:t>
-      </w:r>
-      <w:r>
-        <w:t>8-day interval</w:t>
-      </w:r>
-      <w:r>
-        <w:t>, then MID, then randomizer.</w:t>
-      </w:r>
-    </w:p>
-    <w:p>
-      <w:r>
-        <w:tab/>
-        <w:t>4. Individuals are now randomly ordered within family. Assign individuals test dates in order 1</w:t>
+        <w:t xml:space="preserve"> families or ages not evenly distributed across treatments.</w:t>
+      </w:r>
+    </w:p>
+    <w:p>
+      <w:pPr>
+        <w:pStyle w:val="ListParagraph"/>
+        <w:numPr>
+          <w:ilvl w:val="0"/>
+          <w:numId w:val="1"/>
+        </w:numPr>
+      </w:pPr>
+      <w:r>
+        <w:t>Trying (for each 5-day set): randomize 1</w:t>
       </w:r>
       <w:r>
         <w:rPr>
@@ -353,7 +84,7 @@
         <w:t>st</w:t>
       </w:r>
       <w:r>
-        <w:t xml:space="preserve"> date, 2</w:t>
+        <w:t xml:space="preserve"> day. If it’s low (12 or 20), randomly select 2</w:t>
       </w:r>
       <w:r>
         <w:rPr>
@@ -362,7 +93,7 @@
         <w:t>nd</w:t>
       </w:r>
       <w:r>
-        <w:t xml:space="preserve"> date, 3</w:t>
+        <w:t xml:space="preserve"> day from high (28, 36, 40) and vice versa (28 included in both groups). Sample 3</w:t>
       </w:r>
       <w:r>
         <w:rPr>
@@ -371,6 +102,358 @@
         <w:t>rd</w:t>
       </w:r>
       <w:r>
+        <w:t xml:space="preserve"> day from the remaining numbers. If it’s high, select a low, if it’s low, select a high temp. Whatever is left is day 5. </w:t>
+      </w:r>
+    </w:p>
+    <w:p>
+      <w:pPr>
+        <w:pStyle w:val="ListParagraph"/>
+        <w:numPr>
+          <w:ilvl w:val="0"/>
+          <w:numId w:val="1"/>
+        </w:numPr>
+      </w:pPr>
+      <w:proofErr w:type="gramStart"/>
+      <w:r>
+        <w:t>So</w:t>
+      </w:r>
+      <w:proofErr w:type="gramEnd"/>
+      <w:r>
+        <w:t xml:space="preserve"> families are always split between high/low treatments (for Option 1) and high/low temps aren’t </w:t>
+      </w:r>
+      <w:r>
+        <w:t xml:space="preserve">as likely to be </w:t>
+      </w:r>
+      <w:r>
+        <w:t>clustered (for Option 2).</w:t>
+      </w:r>
+    </w:p>
+    <w:p/>
+    <w:p>
+      <w:r>
+        <w:t>Datasheet protocol for split into two cohorts:</w:t>
+      </w:r>
+    </w:p>
+    <w:p>
+      <w:r>
+        <w:tab/>
+        <w:t xml:space="preserve">1. Create datasheet with gen1_ID, MID, </w:t>
+      </w:r>
+      <w:proofErr w:type="spellStart"/>
+      <w:r>
+        <w:t>wing_date</w:t>
+      </w:r>
+      <w:proofErr w:type="spellEnd"/>
+      <w:r>
+        <w:t xml:space="preserve">, and blank columns for </w:t>
+      </w:r>
+      <w:proofErr w:type="spellStart"/>
+      <w:r>
+        <w:t>test_date</w:t>
+      </w:r>
+      <w:proofErr w:type="spellEnd"/>
+      <w:r>
+        <w:t xml:space="preserve">, </w:t>
+      </w:r>
+      <w:proofErr w:type="spellStart"/>
+      <w:r>
+        <w:t>test_temp</w:t>
+      </w:r>
+      <w:proofErr w:type="spellEnd"/>
+      <w:r>
+        <w:t xml:space="preserve">, and </w:t>
+      </w:r>
+      <w:proofErr w:type="spellStart"/>
+      <w:r>
+        <w:t>test_age</w:t>
+      </w:r>
+      <w:proofErr w:type="spellEnd"/>
+      <w:r>
+        <w:t>.</w:t>
+      </w:r>
+    </w:p>
+    <w:p>
+      <w:r>
+        <w:tab/>
+      </w:r>
+      <w:r>
+        <w:tab/>
+        <w:t xml:space="preserve">**Make sure the date columns are in date Format, and the other columns are in </w:t>
+      </w:r>
+      <w:r>
+        <w:t>G</w:t>
+      </w:r>
+      <w:r>
+        <w:t>eneral!</w:t>
+      </w:r>
+    </w:p>
+    <w:p>
+      <w:r>
+        <w:tab/>
+      </w:r>
+      <w:r>
+        <w:tab/>
+        <w:t>**Excel does not understand dates with a dot format, so dot dates should be converted into / dates in a new column using the command =</w:t>
+      </w:r>
+      <w:proofErr w:type="gramStart"/>
+      <w:r>
+        <w:t>SUBSTITUTE(</w:t>
+      </w:r>
+      <w:proofErr w:type="gramEnd"/>
+      <w:r>
+        <w:t xml:space="preserve">AA, “.”,”/”), where AA is the original date column. </w:t>
+      </w:r>
+      <w:r>
+        <w:t xml:space="preserve">Use these new dates for </w:t>
+      </w:r>
+      <w:proofErr w:type="spellStart"/>
+      <w:r>
+        <w:t>wing_date</w:t>
+      </w:r>
+      <w:proofErr w:type="spellEnd"/>
+      <w:r>
+        <w:t>. To copy/paste without bringing the formula, right click and select “Paste Special”</w:t>
+      </w:r>
+      <w:r>
+        <w:sym w:font="Wingdings" w:char="F0E0"/>
+      </w:r>
+      <w:r>
+        <w:t>”Values”</w:t>
+      </w:r>
+    </w:p>
+    <w:p>
+      <w:r>
+        <w:tab/>
+        <w:t>2. Add a randomizer column with =</w:t>
+      </w:r>
+      <w:proofErr w:type="gramStart"/>
+      <w:r>
+        <w:t>rand(</w:t>
+      </w:r>
+      <w:proofErr w:type="gramEnd"/>
+      <w:r>
+        <w:t>)</w:t>
+      </w:r>
+    </w:p>
+    <w:p>
+      <w:r>
+        <w:tab/>
+        <w:t xml:space="preserve">3. Sort the data by </w:t>
+      </w:r>
+      <w:proofErr w:type="spellStart"/>
+      <w:r>
+        <w:t>wing_date</w:t>
+      </w:r>
+      <w:proofErr w:type="spellEnd"/>
+      <w:r>
+        <w:t>, then MID, then randomizer</w:t>
+      </w:r>
+      <w:r>
+        <w:t xml:space="preserve">**Addendum: add a cohort column and sort by that instead of </w:t>
+      </w:r>
+      <w:proofErr w:type="spellStart"/>
+      <w:r>
+        <w:t>wing_date</w:t>
+      </w:r>
+      <w:proofErr w:type="spellEnd"/>
+    </w:p>
+    <w:p>
+      <w:r>
+        <w:tab/>
+        <w:t>4.</w:t>
+      </w:r>
+      <w:r>
+        <w:t xml:space="preserve"> Assign members of each family to the next two test dates</w:t>
+      </w:r>
+      <w:r>
+        <w:t xml:space="preserve"> in their now randomized order</w:t>
+      </w:r>
+      <w:r>
+        <w:t>, with the first half going to the earlier of the two dates.</w:t>
+      </w:r>
+      <w:r>
+        <w:t xml:space="preserve"> If families have an odd number</w:t>
+      </w:r>
+      <w:r>
+        <w:t xml:space="preserve"> of members</w:t>
+      </w:r>
+      <w:r>
+        <w:t>, flip a coin for the middle bug</w:t>
+      </w:r>
+      <w:r>
+        <w:t xml:space="preserve"> (randomizer&lt;0.5=earlier date; randomizer&gt;0.5=later date)</w:t>
+      </w:r>
+      <w:r>
+        <w:t>.</w:t>
+      </w:r>
+    </w:p>
+    <w:p>
+      <w:r>
+        <w:tab/>
+      </w:r>
+      <w:r>
+        <w:t>5</w:t>
+      </w:r>
+      <w:r>
+        <w:t xml:space="preserve">. Once all </w:t>
+      </w:r>
+      <w:proofErr w:type="spellStart"/>
+      <w:r>
+        <w:t>test_dates</w:t>
+      </w:r>
+      <w:proofErr w:type="spellEnd"/>
+      <w:r>
+        <w:t xml:space="preserve"> have been entered, re-sort the data by test date and fill in the </w:t>
+      </w:r>
+      <w:proofErr w:type="spellStart"/>
+      <w:r>
+        <w:t>test_temp</w:t>
+      </w:r>
+      <w:proofErr w:type="spellEnd"/>
+      <w:r>
+        <w:t xml:space="preserve"> column</w:t>
+      </w:r>
+    </w:p>
+    <w:p>
+      <w:r>
+        <w:tab/>
+      </w:r>
+      <w:r>
+        <w:t>6</w:t>
+      </w:r>
+      <w:r>
+        <w:t xml:space="preserve">. Set the </w:t>
+      </w:r>
+      <w:proofErr w:type="spellStart"/>
+      <w:r>
+        <w:t>test_age</w:t>
+      </w:r>
+      <w:proofErr w:type="spellEnd"/>
+      <w:r>
+        <w:t xml:space="preserve"> column to subtract the </w:t>
+      </w:r>
+      <w:proofErr w:type="spellStart"/>
+      <w:r>
+        <w:t>wing_date</w:t>
+      </w:r>
+      <w:proofErr w:type="spellEnd"/>
+      <w:r>
+        <w:t xml:space="preserve"> column from the </w:t>
+      </w:r>
+      <w:proofErr w:type="spellStart"/>
+      <w:r>
+        <w:t>test_date</w:t>
+      </w:r>
+      <w:proofErr w:type="spellEnd"/>
+      <w:r>
+        <w:t xml:space="preserve"> column. Make sure the </w:t>
+      </w:r>
+      <w:proofErr w:type="spellStart"/>
+      <w:r>
+        <w:t>test_age</w:t>
+      </w:r>
+      <w:proofErr w:type="spellEnd"/>
+      <w:r>
+        <w:t xml:space="preserve"> column remains in General format (not date)</w:t>
+      </w:r>
+    </w:p>
+    <w:p>
+      <w:r>
+        <w:tab/>
+      </w:r>
+      <w:r>
+        <w:t>7</w:t>
+      </w:r>
+      <w:r>
+        <w:t xml:space="preserve">. </w:t>
+      </w:r>
+      <w:r>
+        <w:t>Run through R script to visualize relationships between age, family, and test temperature</w:t>
+      </w:r>
+    </w:p>
+    <w:p/>
+    <w:p>
+      <w:r>
+        <w:t>Datasheet protocol for grouping cohorts and dividing among treatments:</w:t>
+      </w:r>
+    </w:p>
+    <w:p>
+      <w:r>
+        <w:tab/>
+      </w:r>
+      <w:r>
+        <w:t>1. Create a sheet as in steps 1-2 above.</w:t>
+      </w:r>
+    </w:p>
+    <w:p>
+      <w:r>
+        <w:lastRenderedPageBreak/>
+        <w:tab/>
+        <w:t xml:space="preserve">2. </w:t>
+      </w:r>
+      <w:r>
+        <w:t>Add a “</w:t>
+      </w:r>
+      <w:r>
+        <w:t>8-day interval</w:t>
+      </w:r>
+      <w:r>
+        <w:t xml:space="preserve">” column that covers </w:t>
+      </w:r>
+      <w:proofErr w:type="spellStart"/>
+      <w:r>
+        <w:t>wing_dates</w:t>
+      </w:r>
+      <w:proofErr w:type="spellEnd"/>
+      <w:r>
+        <w:t xml:space="preserve"> in each 8-day interval (because this is how long it takes to run 5 trials with an off-day each week)</w:t>
+      </w:r>
+    </w:p>
+    <w:p>
+      <w:r>
+        <w:tab/>
+        <w:t xml:space="preserve">3. </w:t>
+      </w:r>
+      <w:r>
+        <w:t xml:space="preserve">Sort data by </w:t>
+      </w:r>
+      <w:r>
+        <w:t>8-day interval</w:t>
+      </w:r>
+      <w:r>
+        <w:t>, then MID, then randomizer.</w:t>
+      </w:r>
+    </w:p>
+    <w:p>
+      <w:r>
+        <w:tab/>
+        <w:t>4. Individuals are now randomly ordered within family. Assign individuals test dates in order 1</w:t>
+      </w:r>
+      <w:r>
+        <w:rPr>
+          <w:vertAlign w:val="superscript"/>
+        </w:rPr>
+        <w:t>st</w:t>
+      </w:r>
+      <w:r>
+        <w:t xml:space="preserve"> date, 2</w:t>
+      </w:r>
+      <w:r>
+        <w:rPr>
+          <w:vertAlign w:val="superscript"/>
+        </w:rPr>
+        <w:t>nd</w:t>
+      </w:r>
+      <w:r>
+        <w:t xml:space="preserve"> date, 3</w:t>
+      </w:r>
+      <w:r>
+        <w:rPr>
+          <w:vertAlign w:val="superscript"/>
+        </w:rPr>
+        <w:t>rd</w:t>
+      </w:r>
+      <w:r>
         <w:t xml:space="preserve"> date, 4</w:t>
       </w:r>
       <w:r>
@@ -455,7 +538,6 @@
     </w:p>
     <w:p>
       <w:r>
-        <w:lastRenderedPageBreak/>
         <w:tab/>
       </w:r>
     </w:p>
@@ -469,8 +551,105 @@
 </w:document>
 </file>
 
+<file path=word/numbering.xml><?xml version="1.0" encoding="utf-8"?>
+<w:numbering xmlns:wpc="http://schemas.microsoft.com/office/word/2010/wordprocessingCanvas" xmlns:cx="http://schemas.microsoft.com/office/drawing/2014/chartex" xmlns:cx1="http://schemas.microsoft.com/office/drawing/2015/9/8/chartex" xmlns:cx2="http://schemas.microsoft.com/office/drawing/2015/10/21/chartex" xmlns:cx3="http://schemas.microsoft.com/office/drawing/2016/5/9/chartex" xmlns:cx4="http://schemas.microsoft.com/office/drawing/2016/5/10/chartex" xmlns:cx5="http://schemas.microsoft.com/office/drawing/2016/5/11/chartex" xmlns:cx6="http://schemas.microsoft.com/office/drawing/2016/5/12/chartex" xmlns:cx7="http://schemas.microsoft.com/office/drawing/2016/5/13/chartex" xmlns:cx8="http://schemas.microsoft.com/office/drawing/2016/5/14/chartex" xmlns:mc="http://schemas.openxmlformats.org/markup-compatibility/2006" xmlns:aink="http://schemas.microsoft.com/office/drawing/2016/ink" xmlns:am3d="http://schemas.microsoft.com/office/drawing/2017/model3d" xmlns:o="urn:schemas-microsoft-com:office:office" xmlns:r="http://schemas.openxmlformats.org/officeDocument/2006/relationships" xmlns:m="http://schemas.openxmlformats.org/officeDocument/2006/math" xmlns:v="urn:schemas-microsoft-com:vml" xmlns:wp14="http://schemas.microsoft.com/office/word/2010/wordprocessingDrawing" xmlns:wp="http://schemas.openxmlformats.org/drawingml/2006/wordprocessingDrawing" xmlns:w10="urn:schemas-microsoft-com:office:word" xmlns:w="http://schemas.openxmlformats.org/wordprocessingml/2006/main" xmlns:w14="http://schemas.microsoft.com/office/word/2010/wordml" xmlns:w15="http://schemas.microsoft.com/office/word/2012/wordml" xmlns:w16cex="http://schemas.microsoft.com/office/word/2018/wordml/cex" xmlns:w16cid="http://schemas.microsoft.com/office/word/2016/wordml/cid" xmlns:w16="http://schemas.microsoft.com/office/word/2018/wordml" xmlns:w16sdtdh="http://schemas.microsoft.com/office/word/2020/wordml/sdtdatahash" xmlns:w16se="http://schemas.microsoft.com/office/word/2015/wordml/symex" xmlns:wpg="http://schemas.microsoft.com/office/word/2010/wordprocessingGroup" xmlns:wpi="http://schemas.microsoft.com/office/word/2010/wordprocessingInk" xmlns:wne="http://schemas.microsoft.com/office/word/2006/wordml" xmlns:wps="http://schemas.microsoft.com/office/word/2010/wordprocessingShape" mc:Ignorable="w14 w15 w16se w16cid w16 w16cex w16sdtdh wp14">
+  <w:abstractNum w:abstractNumId="0" w15:restartNumberingAfterBreak="0">
+    <w:nsid w:val="3FC22C05"/>
+    <w:multiLevelType w:val="hybridMultilevel"/>
+    <w:tmpl w:val="613A479E"/>
+    <w:lvl w:ilvl="0" w:tplc="D47E775C">
+      <w:start w:val="1"/>
+      <w:numFmt w:val="decimal"/>
+      <w:lvlText w:val="%1."/>
+      <w:lvlJc w:val="left"/>
+      <w:pPr>
+        <w:ind w:left="1080" w:hanging="360"/>
+      </w:pPr>
+      <w:rPr>
+        <w:rFonts w:hint="default"/>
+      </w:rPr>
+    </w:lvl>
+    <w:lvl w:ilvl="1" w:tplc="04090019" w:tentative="1">
+      <w:start w:val="1"/>
+      <w:numFmt w:val="lowerLetter"/>
+      <w:lvlText w:val="%2."/>
+      <w:lvlJc w:val="left"/>
+      <w:pPr>
+        <w:ind w:left="1800" w:hanging="360"/>
+      </w:pPr>
+    </w:lvl>
+    <w:lvl w:ilvl="2" w:tplc="0409001B" w:tentative="1">
+      <w:start w:val="1"/>
+      <w:numFmt w:val="lowerRoman"/>
+      <w:lvlText w:val="%3."/>
+      <w:lvlJc w:val="right"/>
+      <w:pPr>
+        <w:ind w:left="2520" w:hanging="180"/>
+      </w:pPr>
+    </w:lvl>
+    <w:lvl w:ilvl="3" w:tplc="0409000F" w:tentative="1">
+      <w:start w:val="1"/>
+      <w:numFmt w:val="decimal"/>
+      <w:lvlText w:val="%4."/>
+      <w:lvlJc w:val="left"/>
+      <w:pPr>
+        <w:ind w:left="3240" w:hanging="360"/>
+      </w:pPr>
+    </w:lvl>
+    <w:lvl w:ilvl="4" w:tplc="04090019" w:tentative="1">
+      <w:start w:val="1"/>
+      <w:numFmt w:val="lowerLetter"/>
+      <w:lvlText w:val="%5."/>
+      <w:lvlJc w:val="left"/>
+      <w:pPr>
+        <w:ind w:left="3960" w:hanging="360"/>
+      </w:pPr>
+    </w:lvl>
+    <w:lvl w:ilvl="5" w:tplc="0409001B" w:tentative="1">
+      <w:start w:val="1"/>
+      <w:numFmt w:val="lowerRoman"/>
+      <w:lvlText w:val="%6."/>
+      <w:lvlJc w:val="right"/>
+      <w:pPr>
+        <w:ind w:left="4680" w:hanging="180"/>
+      </w:pPr>
+    </w:lvl>
+    <w:lvl w:ilvl="6" w:tplc="0409000F" w:tentative="1">
+      <w:start w:val="1"/>
+      <w:numFmt w:val="decimal"/>
+      <w:lvlText w:val="%7."/>
+      <w:lvlJc w:val="left"/>
+      <w:pPr>
+        <w:ind w:left="5400" w:hanging="360"/>
+      </w:pPr>
+    </w:lvl>
+    <w:lvl w:ilvl="7" w:tplc="04090019" w:tentative="1">
+      <w:start w:val="1"/>
+      <w:numFmt w:val="lowerLetter"/>
+      <w:lvlText w:val="%8."/>
+      <w:lvlJc w:val="left"/>
+      <w:pPr>
+        <w:ind w:left="6120" w:hanging="360"/>
+      </w:pPr>
+    </w:lvl>
+    <w:lvl w:ilvl="8" w:tplc="0409001B" w:tentative="1">
+      <w:start w:val="1"/>
+      <w:numFmt w:val="lowerRoman"/>
+      <w:lvlText w:val="%9."/>
+      <w:lvlJc w:val="right"/>
+      <w:pPr>
+        <w:ind w:left="6840" w:hanging="180"/>
+      </w:pPr>
+    </w:lvl>
+  </w:abstractNum>
+  <w:num w:numId="1">
+    <w:abstractNumId w:val="0"/>
+  </w:num>
+</w:numbering>
+</file>
+
 <file path=word/styles.xml><?xml version="1.0" encoding="utf-8"?>
-<w:styles xmlns:mc="http://schemas.openxmlformats.org/markup-compatibility/2006" xmlns:r="http://schemas.openxmlformats.org/officeDocument/2006/relationships" xmlns:w="http://schemas.openxmlformats.org/wordprocessingml/2006/main" xmlns:w14="http://schemas.microsoft.com/office/word/2010/wordml" xmlns:w15="http://schemas.microsoft.com/office/word/2012/wordml" xmlns:w16cex="http://schemas.microsoft.com/office/word/2018/wordml/cex" xmlns:w16cid="http://schemas.microsoft.com/office/word/2016/wordml/cid" xmlns:w16="http://schemas.microsoft.com/office/word/2018/wordml" xmlns:w16se="http://schemas.microsoft.com/office/word/2015/wordml/symex" mc:Ignorable="w14 w15 w16se w16cid w16 w16cex">
+<w:styles xmlns:mc="http://schemas.openxmlformats.org/markup-compatibility/2006" xmlns:r="http://schemas.openxmlformats.org/officeDocument/2006/relationships" xmlns:w="http://schemas.openxmlformats.org/wordprocessingml/2006/main" xmlns:w14="http://schemas.microsoft.com/office/word/2010/wordml" xmlns:w15="http://schemas.microsoft.com/office/word/2012/wordml" xmlns:w16cex="http://schemas.microsoft.com/office/word/2018/wordml/cex" xmlns:w16cid="http://schemas.microsoft.com/office/word/2016/wordml/cid" xmlns:w16="http://schemas.microsoft.com/office/word/2018/wordml" xmlns:w16sdtdh="http://schemas.microsoft.com/office/word/2020/wordml/sdtdatahash" xmlns:w16se="http://schemas.microsoft.com/office/word/2015/wordml/symex" mc:Ignorable="w14 w15 w16se w16cid w16 w16cex w16sdtdh">
   <w:docDefaults>
     <w:rPrDefault>
       <w:rPr>
@@ -588,6 +767,7 @@
     <w:lsdException w:name="HTML Sample" w:semiHidden="1" w:unhideWhenUsed="1"/>
     <w:lsdException w:name="HTML Typewriter" w:semiHidden="1" w:unhideWhenUsed="1"/>
     <w:lsdException w:name="HTML Variable" w:semiHidden="1" w:unhideWhenUsed="1"/>
+    <w:lsdException w:name="Normal Table" w:semiHidden="1" w:unhideWhenUsed="1"/>
     <w:lsdException w:name="annotation subject" w:semiHidden="1" w:unhideWhenUsed="1"/>
     <w:lsdException w:name="No List" w:semiHidden="1" w:unhideWhenUsed="1"/>
     <w:lsdException w:name="Outline List 1" w:semiHidden="1" w:unhideWhenUsed="1"/>
@@ -634,8 +814,10 @@
     <w:lsdException w:name="Table Subtle 2" w:semiHidden="1" w:unhideWhenUsed="1"/>
     <w:lsdException w:name="Table Web 1" w:semiHidden="1" w:unhideWhenUsed="1"/>
     <w:lsdException w:name="Table Web 2" w:semiHidden="1" w:unhideWhenUsed="1"/>
+    <w:lsdException w:name="Table Web 3" w:semiHidden="1" w:unhideWhenUsed="1"/>
     <w:lsdException w:name="Balloon Text" w:semiHidden="1" w:unhideWhenUsed="1"/>
     <w:lsdException w:name="Table Grid" w:uiPriority="39"/>
+    <w:lsdException w:name="Table Theme" w:semiHidden="1" w:unhideWhenUsed="1"/>
     <w:lsdException w:name="Placeholder Text" w:semiHidden="1"/>
     <w:lsdException w:name="No Spacing" w:uiPriority="1" w:qFormat="1"/>
     <w:lsdException w:name="Light Shading" w:uiPriority="60"/>
@@ -885,6 +1067,17 @@
     <w:uiPriority w:val="99"/>
     <w:semiHidden/>
     <w:unhideWhenUsed/>
+  </w:style>
+  <w:style w:type="paragraph" w:styleId="ListParagraph">
+    <w:name w:val="List Paragraph"/>
+    <w:basedOn w:val="Normal"/>
+    <w:uiPriority w:val="34"/>
+    <w:qFormat/>
+    <w:rsid w:val="00AE5CDB"/>
+    <w:pPr>
+      <w:ind w:left="720"/>
+      <w:contextualSpacing/>
+    </w:pPr>
   </w:style>
 </w:styles>
 </file>

</xml_diff>

<commit_message>
Leftover updates from last week.
</commit_message>
<xml_diff>
--- a/randomization/Datasheet protocol for randomizing cohorts.docx
+++ b/randomization/Datasheet protocol for randomizing cohorts.docx
@@ -1,6 +1,6 @@
 
 <file path=word/document.xml><?xml version="1.0" encoding="utf-8"?>
-<w:document xmlns:wpc="http://schemas.microsoft.com/office/word/2010/wordprocessingCanvas" xmlns:cx="http://schemas.microsoft.com/office/drawing/2014/chartex" xmlns:cx1="http://schemas.microsoft.com/office/drawing/2015/9/8/chartex" xmlns:cx2="http://schemas.microsoft.com/office/drawing/2015/10/21/chartex" xmlns:cx3="http://schemas.microsoft.com/office/drawing/2016/5/9/chartex" xmlns:cx4="http://schemas.microsoft.com/office/drawing/2016/5/10/chartex" xmlns:cx5="http://schemas.microsoft.com/office/drawing/2016/5/11/chartex" xmlns:cx6="http://schemas.microsoft.com/office/drawing/2016/5/12/chartex" xmlns:cx7="http://schemas.microsoft.com/office/drawing/2016/5/13/chartex" xmlns:cx8="http://schemas.microsoft.com/office/drawing/2016/5/14/chartex" xmlns:mc="http://schemas.openxmlformats.org/markup-compatibility/2006" xmlns:aink="http://schemas.microsoft.com/office/drawing/2016/ink" xmlns:am3d="http://schemas.microsoft.com/office/drawing/2017/model3d" xmlns:o="urn:schemas-microsoft-com:office:office" xmlns:r="http://schemas.openxmlformats.org/officeDocument/2006/relationships" xmlns:m="http://schemas.openxmlformats.org/officeDocument/2006/math" xmlns:v="urn:schemas-microsoft-com:vml" xmlns:wp14="http://schemas.microsoft.com/office/word/2010/wordprocessingDrawing" xmlns:wp="http://schemas.openxmlformats.org/drawingml/2006/wordprocessingDrawing" xmlns:w10="urn:schemas-microsoft-com:office:word" xmlns:w="http://schemas.openxmlformats.org/wordprocessingml/2006/main" xmlns:w14="http://schemas.microsoft.com/office/word/2010/wordml" xmlns:w15="http://schemas.microsoft.com/office/word/2012/wordml" xmlns:w16cex="http://schemas.microsoft.com/office/word/2018/wordml/cex" xmlns:w16cid="http://schemas.microsoft.com/office/word/2016/wordml/cid" xmlns:w16="http://schemas.microsoft.com/office/word/2018/wordml" xmlns:w16se="http://schemas.microsoft.com/office/word/2015/wordml/symex" xmlns:wpg="http://schemas.microsoft.com/office/word/2010/wordprocessingGroup" xmlns:wpi="http://schemas.microsoft.com/office/word/2010/wordprocessingInk" xmlns:wne="http://schemas.microsoft.com/office/word/2006/wordml" xmlns:wps="http://schemas.microsoft.com/office/word/2010/wordprocessingShape" mc:Ignorable="w14 w15 w16se w16cid w16 w16cex wp14">
+<w:document xmlns:wpc="http://schemas.microsoft.com/office/word/2010/wordprocessingCanvas" xmlns:cx="http://schemas.microsoft.com/office/drawing/2014/chartex" xmlns:cx1="http://schemas.microsoft.com/office/drawing/2015/9/8/chartex" xmlns:cx2="http://schemas.microsoft.com/office/drawing/2015/10/21/chartex" xmlns:cx3="http://schemas.microsoft.com/office/drawing/2016/5/9/chartex" xmlns:cx4="http://schemas.microsoft.com/office/drawing/2016/5/10/chartex" xmlns:cx5="http://schemas.microsoft.com/office/drawing/2016/5/11/chartex" xmlns:cx6="http://schemas.microsoft.com/office/drawing/2016/5/12/chartex" xmlns:cx7="http://schemas.microsoft.com/office/drawing/2016/5/13/chartex" xmlns:cx8="http://schemas.microsoft.com/office/drawing/2016/5/14/chartex" xmlns:mc="http://schemas.openxmlformats.org/markup-compatibility/2006" xmlns:aink="http://schemas.microsoft.com/office/drawing/2016/ink" xmlns:am3d="http://schemas.microsoft.com/office/drawing/2017/model3d" xmlns:o="urn:schemas-microsoft-com:office:office" xmlns:r="http://schemas.openxmlformats.org/officeDocument/2006/relationships" xmlns:m="http://schemas.openxmlformats.org/officeDocument/2006/math" xmlns:v="urn:schemas-microsoft-com:vml" xmlns:wp14="http://schemas.microsoft.com/office/word/2010/wordprocessingDrawing" xmlns:wp="http://schemas.openxmlformats.org/drawingml/2006/wordprocessingDrawing" xmlns:w10="urn:schemas-microsoft-com:office:word" xmlns:w="http://schemas.openxmlformats.org/wordprocessingml/2006/main" xmlns:w14="http://schemas.microsoft.com/office/word/2010/wordml" xmlns:w15="http://schemas.microsoft.com/office/word/2012/wordml" xmlns:w16cid="http://schemas.microsoft.com/office/word/2016/wordml/cid" xmlns:w16se="http://schemas.microsoft.com/office/word/2015/wordml/symex" xmlns:wpg="http://schemas.microsoft.com/office/word/2010/wordprocessingGroup" xmlns:wpi="http://schemas.microsoft.com/office/word/2010/wordprocessingInk" xmlns:wne="http://schemas.microsoft.com/office/word/2006/wordml" xmlns:wps="http://schemas.microsoft.com/office/word/2010/wordprocessingShape" mc:Ignorable="w14 w15 w16se w16cid wp14">
   <w:body>
     <w:p>
       <w:r>
@@ -13,15 +13,7 @@
         <w:t xml:space="preserve">can be propagated through an excel column by </w:t>
       </w:r>
       <w:r>
-        <w:t xml:space="preserve">selecting a </w:t>
-      </w:r>
-      <w:proofErr w:type="gramStart"/>
-      <w:r>
-        <w:t>cell(</w:t>
-      </w:r>
-      <w:proofErr w:type="gramEnd"/>
-      <w:r>
-        <w:t xml:space="preserve">or cells), </w:t>
+        <w:t xml:space="preserve">selecting a cell(or cells), </w:t>
       </w:r>
       <w:r>
         <w:t>clicking the square in the bottom right-hand corner of the cell</w:t>
@@ -107,15 +99,7 @@
       </w:r>
       <w:r>
         <w:tab/>
-        <w:t>**Excel does not understand dates with a dot format, so dot dates should be converted into / dates in a new column using the command =</w:t>
-      </w:r>
-      <w:proofErr w:type="gramStart"/>
-      <w:r>
-        <w:t>SUBSTITUTE(</w:t>
-      </w:r>
-      <w:proofErr w:type="gramEnd"/>
-      <w:r>
-        <w:t xml:space="preserve">AA, “.”,”/”), where AA is the original date column. </w:t>
+        <w:t xml:space="preserve">**Excel does not understand dates with a dot format, so dot dates should be converted into / dates in a new column using the command =SUBSTITUTE(AA, “.”,”/”), where AA is the original date column. </w:t>
       </w:r>
       <w:r>
         <w:t xml:space="preserve">Use these new dates for </w:t>
@@ -138,15 +122,7 @@
     <w:p>
       <w:r>
         <w:tab/>
-        <w:t>2. Add a randomizer column with =</w:t>
-      </w:r>
-      <w:proofErr w:type="gramStart"/>
-      <w:r>
-        <w:t>rand(</w:t>
-      </w:r>
-      <w:proofErr w:type="gramEnd"/>
-      <w:r>
-        <w:t>)</w:t>
+        <w:t>2. Add a randomizer column with =rand()</w:t>
       </w:r>
     </w:p>
     <w:p>
@@ -177,27 +153,68 @@
         <w:t>4.</w:t>
       </w:r>
       <w:r>
-        <w:t xml:space="preserve"> Assign members of each family to the next two test dates</w:t>
-      </w:r>
-      <w:r>
+        <w:t xml:space="preserve"> </w:t>
+      </w:r>
+      <w:r>
+        <w:rPr>
+          <w:highlight w:val="yellow"/>
+        </w:rPr>
+        <w:t>Assign members of each family to the next two test dates</w:t>
+      </w:r>
+      <w:r>
+        <w:rPr>
+          <w:highlight w:val="yellow"/>
+        </w:rPr>
         <w:t xml:space="preserve"> in their now randomized order</w:t>
       </w:r>
       <w:r>
+        <w:rPr>
+          <w:highlight w:val="yellow"/>
+        </w:rPr>
         <w:t>, with the first half going to the earlier of the two dates.</w:t>
       </w:r>
       <w:r>
+        <w:rPr>
+          <w:highlight w:val="yellow"/>
+        </w:rPr>
         <w:t xml:space="preserve"> If families have an odd number</w:t>
       </w:r>
       <w:r>
-        <w:t xml:space="preserve"> of members</w:t>
-      </w:r>
-      <w:r>
+        <w:rPr>
+          <w:highlight w:val="yellow"/>
+        </w:rPr>
+        <w:t xml:space="preserve"> of </w:t>
+      </w:r>
+      <w:bookmarkStart w:id="0" w:name="_GoBack"/>
+      <w:r>
+        <w:rPr>
+          <w:highlight w:val="yellow"/>
+        </w:rPr>
+        <w:t>members</w:t>
+      </w:r>
+      <w:r>
+        <w:rPr>
+          <w:highlight w:val="yellow"/>
+        </w:rPr>
         <w:t>, flip a coin for the middle bug</w:t>
       </w:r>
       <w:r>
-        <w:t xml:space="preserve"> (randomizer&lt;0.5=earlier date; randomizer&gt;0.5=later date)</w:t>
-      </w:r>
-      <w:r>
+        <w:rPr>
+          <w:highlight w:val="yellow"/>
+        </w:rPr>
+        <w:t xml:space="preserve"> (randomizer&lt;0.5=earlier date; randomizer&gt;0.5=later </w:t>
+      </w:r>
+      <w:bookmarkEnd w:id="0"/>
+      <w:r>
+        <w:rPr>
+          <w:highlight w:val="yellow"/>
+        </w:rPr>
+        <w:t>date)</w:t>
+      </w:r>
+      <w:r>
+        <w:rPr>
+          <w:highlight w:val="yellow"/>
+        </w:rPr>
         <w:t>.</w:t>
       </w:r>
     </w:p>
@@ -207,15 +224,7 @@
         <w:t>5.</w:t>
       </w:r>
       <w:r>
-        <w:t xml:space="preserve"> Separately, randomize the order of temperature treatments for each day within 5 day blocks, again using a =</w:t>
-      </w:r>
-      <w:proofErr w:type="gramStart"/>
-      <w:r>
-        <w:t>rand(</w:t>
-      </w:r>
-      <w:proofErr w:type="gramEnd"/>
-      <w:r>
-        <w:t>) command</w:t>
+        <w:t xml:space="preserve"> Separately, randomize the order of temperature treatments for each day within 5 day blocks, again using a =rand() command</w:t>
       </w:r>
     </w:p>
     <w:p>
@@ -229,14 +238,26 @@
       </w:r>
       <w:proofErr w:type="spellEnd"/>
       <w:r>
-        <w:t xml:space="preserve"> have been entered, re-sort the data by test date and fill in the </w:t>
-      </w:r>
-      <w:proofErr w:type="spellStart"/>
-      <w:r>
+        <w:t xml:space="preserve"> have been entered, re-sort the data by test date and </w:t>
+      </w:r>
+      <w:r>
+        <w:rPr>
+          <w:highlight w:val="red"/>
+        </w:rPr>
+        <w:t xml:space="preserve">fill in the </w:t>
+      </w:r>
+      <w:proofErr w:type="spellStart"/>
+      <w:r>
+        <w:rPr>
+          <w:highlight w:val="red"/>
+        </w:rPr>
         <w:t>test_temp</w:t>
       </w:r>
       <w:proofErr w:type="spellEnd"/>
       <w:r>
+        <w:rPr>
+          <w:highlight w:val="red"/>
+        </w:rPr>
         <w:t xml:space="preserve"> column</w:t>
       </w:r>
     </w:p>
@@ -470,7 +491,7 @@
 </file>
 
 <file path=word/styles.xml><?xml version="1.0" encoding="utf-8"?>
-<w:styles xmlns:mc="http://schemas.openxmlformats.org/markup-compatibility/2006" xmlns:r="http://schemas.openxmlformats.org/officeDocument/2006/relationships" xmlns:w="http://schemas.openxmlformats.org/wordprocessingml/2006/main" xmlns:w14="http://schemas.microsoft.com/office/word/2010/wordml" xmlns:w15="http://schemas.microsoft.com/office/word/2012/wordml" xmlns:w16cex="http://schemas.microsoft.com/office/word/2018/wordml/cex" xmlns:w16cid="http://schemas.microsoft.com/office/word/2016/wordml/cid" xmlns:w16="http://schemas.microsoft.com/office/word/2018/wordml" xmlns:w16se="http://schemas.microsoft.com/office/word/2015/wordml/symex" mc:Ignorable="w14 w15 w16se w16cid w16 w16cex">
+<w:styles xmlns:mc="http://schemas.openxmlformats.org/markup-compatibility/2006" xmlns:r="http://schemas.openxmlformats.org/officeDocument/2006/relationships" xmlns:w="http://schemas.openxmlformats.org/wordprocessingml/2006/main" xmlns:w14="http://schemas.microsoft.com/office/word/2010/wordml" xmlns:w15="http://schemas.microsoft.com/office/word/2012/wordml" xmlns:w16cid="http://schemas.microsoft.com/office/word/2016/wordml/cid" xmlns:w16se="http://schemas.microsoft.com/office/word/2015/wordml/symex" mc:Ignorable="w14 w15 w16se w16cid">
   <w:docDefaults>
     <w:rPrDefault>
       <w:rPr>
@@ -482,7 +503,7 @@
     </w:rPrDefault>
     <w:pPrDefault/>
   </w:docDefaults>
-  <w:latentStyles w:defLockedState="0" w:defUIPriority="99" w:defSemiHidden="0" w:defUnhideWhenUsed="0" w:defQFormat="0" w:count="376">
+  <w:latentStyles w:defLockedState="0" w:defUIPriority="99" w:defSemiHidden="0" w:defUnhideWhenUsed="0" w:defQFormat="0" w:count="375">
     <w:lsdException w:name="Normal" w:uiPriority="0" w:qFormat="1"/>
     <w:lsdException w:name="heading 1" w:uiPriority="9" w:qFormat="1"/>
     <w:lsdException w:name="heading 2" w:semiHidden="1" w:uiPriority="9" w:unhideWhenUsed="1" w:qFormat="1"/>
@@ -588,6 +609,7 @@
     <w:lsdException w:name="HTML Sample" w:semiHidden="1" w:unhideWhenUsed="1"/>
     <w:lsdException w:name="HTML Typewriter" w:semiHidden="1" w:unhideWhenUsed="1"/>
     <w:lsdException w:name="HTML Variable" w:semiHidden="1" w:unhideWhenUsed="1"/>
+    <w:lsdException w:name="Normal Table" w:semiHidden="1" w:unhideWhenUsed="1"/>
     <w:lsdException w:name="annotation subject" w:semiHidden="1" w:unhideWhenUsed="1"/>
     <w:lsdException w:name="No List" w:semiHidden="1" w:unhideWhenUsed="1"/>
     <w:lsdException w:name="Outline List 1" w:semiHidden="1" w:unhideWhenUsed="1"/>
@@ -634,8 +656,10 @@
     <w:lsdException w:name="Table Subtle 2" w:semiHidden="1" w:unhideWhenUsed="1"/>
     <w:lsdException w:name="Table Web 1" w:semiHidden="1" w:unhideWhenUsed="1"/>
     <w:lsdException w:name="Table Web 2" w:semiHidden="1" w:unhideWhenUsed="1"/>
+    <w:lsdException w:name="Table Web 3" w:semiHidden="1" w:unhideWhenUsed="1"/>
     <w:lsdException w:name="Balloon Text" w:semiHidden="1" w:unhideWhenUsed="1"/>
     <w:lsdException w:name="Table Grid" w:uiPriority="39"/>
+    <w:lsdException w:name="Table Theme" w:semiHidden="1" w:unhideWhenUsed="1"/>
     <w:lsdException w:name="Placeholder Text" w:semiHidden="1"/>
     <w:lsdException w:name="No Spacing" w:uiPriority="1" w:qFormat="1"/>
     <w:lsdException w:name="Light Shading" w:uiPriority="60"/>
@@ -853,7 +877,6 @@
     <w:lsdException w:name="List Table 7 Colorful Accent 6" w:uiPriority="52"/>
     <w:lsdException w:name="Mention" w:semiHidden="1" w:unhideWhenUsed="1"/>
     <w:lsdException w:name="Smart Hyperlink" w:semiHidden="1" w:unhideWhenUsed="1"/>
-    <w:lsdException w:name="Smart Link" w:semiHidden="1" w:unhideWhenUsed="1"/>
   </w:latentStyles>
   <w:style w:type="paragraph" w:default="1" w:styleId="Normal">
     <w:name w:val="Normal"/>

</xml_diff>

<commit_message>
randomization for next set of extreme flight trials
randomization complete, printable datasheets partially complete
</commit_message>
<xml_diff>
--- a/randomization/Datasheet protocol for randomizing cohorts.docx
+++ b/randomization/Datasheet protocol for randomizing cohorts.docx
@@ -1,6 +1,6 @@
 
 <file path=word/document.xml><?xml version="1.0" encoding="utf-8"?>
-<w:document xmlns:wpc="http://schemas.microsoft.com/office/word/2010/wordprocessingCanvas" xmlns:cx="http://schemas.microsoft.com/office/drawing/2014/chartex" xmlns:cx1="http://schemas.microsoft.com/office/drawing/2015/9/8/chartex" xmlns:cx2="http://schemas.microsoft.com/office/drawing/2015/10/21/chartex" xmlns:cx3="http://schemas.microsoft.com/office/drawing/2016/5/9/chartex" xmlns:cx4="http://schemas.microsoft.com/office/drawing/2016/5/10/chartex" xmlns:cx5="http://schemas.microsoft.com/office/drawing/2016/5/11/chartex" xmlns:cx6="http://schemas.microsoft.com/office/drawing/2016/5/12/chartex" xmlns:cx7="http://schemas.microsoft.com/office/drawing/2016/5/13/chartex" xmlns:cx8="http://schemas.microsoft.com/office/drawing/2016/5/14/chartex" xmlns:mc="http://schemas.openxmlformats.org/markup-compatibility/2006" xmlns:aink="http://schemas.microsoft.com/office/drawing/2016/ink" xmlns:am3d="http://schemas.microsoft.com/office/drawing/2017/model3d" xmlns:o="urn:schemas-microsoft-com:office:office" xmlns:r="http://schemas.openxmlformats.org/officeDocument/2006/relationships" xmlns:m="http://schemas.openxmlformats.org/officeDocument/2006/math" xmlns:v="urn:schemas-microsoft-com:vml" xmlns:wp14="http://schemas.microsoft.com/office/word/2010/wordprocessingDrawing" xmlns:wp="http://schemas.openxmlformats.org/drawingml/2006/wordprocessingDrawing" xmlns:w10="urn:schemas-microsoft-com:office:word" xmlns:w="http://schemas.openxmlformats.org/wordprocessingml/2006/main" xmlns:w14="http://schemas.microsoft.com/office/word/2010/wordml" xmlns:w15="http://schemas.microsoft.com/office/word/2012/wordml" xmlns:w16cid="http://schemas.microsoft.com/office/word/2016/wordml/cid" xmlns:w16se="http://schemas.microsoft.com/office/word/2015/wordml/symex" xmlns:wpg="http://schemas.microsoft.com/office/word/2010/wordprocessingGroup" xmlns:wpi="http://schemas.microsoft.com/office/word/2010/wordprocessingInk" xmlns:wne="http://schemas.microsoft.com/office/word/2006/wordml" xmlns:wps="http://schemas.microsoft.com/office/word/2010/wordprocessingShape" mc:Ignorable="w14 w15 w16se w16cid wp14">
+<w:document xmlns:wpc="http://schemas.microsoft.com/office/word/2010/wordprocessingCanvas" xmlns:cx="http://schemas.microsoft.com/office/drawing/2014/chartex" xmlns:cx1="http://schemas.microsoft.com/office/drawing/2015/9/8/chartex" xmlns:cx2="http://schemas.microsoft.com/office/drawing/2015/10/21/chartex" xmlns:cx3="http://schemas.microsoft.com/office/drawing/2016/5/9/chartex" xmlns:cx4="http://schemas.microsoft.com/office/drawing/2016/5/10/chartex" xmlns:cx5="http://schemas.microsoft.com/office/drawing/2016/5/11/chartex" xmlns:cx6="http://schemas.microsoft.com/office/drawing/2016/5/12/chartex" xmlns:cx7="http://schemas.microsoft.com/office/drawing/2016/5/13/chartex" xmlns:cx8="http://schemas.microsoft.com/office/drawing/2016/5/14/chartex" xmlns:mc="http://schemas.openxmlformats.org/markup-compatibility/2006" xmlns:aink="http://schemas.microsoft.com/office/drawing/2016/ink" xmlns:am3d="http://schemas.microsoft.com/office/drawing/2017/model3d" xmlns:o="urn:schemas-microsoft-com:office:office" xmlns:r="http://schemas.openxmlformats.org/officeDocument/2006/relationships" xmlns:m="http://schemas.openxmlformats.org/officeDocument/2006/math" xmlns:v="urn:schemas-microsoft-com:vml" xmlns:wp14="http://schemas.microsoft.com/office/word/2010/wordprocessingDrawing" xmlns:wp="http://schemas.openxmlformats.org/drawingml/2006/wordprocessingDrawing" xmlns:w10="urn:schemas-microsoft-com:office:word" xmlns:w="http://schemas.openxmlformats.org/wordprocessingml/2006/main" xmlns:w14="http://schemas.microsoft.com/office/word/2010/wordml" xmlns:w15="http://schemas.microsoft.com/office/word/2012/wordml" xmlns:w16cex="http://schemas.microsoft.com/office/word/2018/wordml/cex" xmlns:w16cid="http://schemas.microsoft.com/office/word/2016/wordml/cid" xmlns:w16="http://schemas.microsoft.com/office/word/2018/wordml" xmlns:w16sdtdh="http://schemas.microsoft.com/office/word/2020/wordml/sdtdatahash" xmlns:w16se="http://schemas.microsoft.com/office/word/2015/wordml/symex" xmlns:wpg="http://schemas.microsoft.com/office/word/2010/wordprocessingGroup" xmlns:wpi="http://schemas.microsoft.com/office/word/2010/wordprocessingInk" xmlns:wne="http://schemas.microsoft.com/office/word/2006/wordml" xmlns:wps="http://schemas.microsoft.com/office/word/2010/wordprocessingShape" mc:Ignorable="w14 w15 w16se w16cid w16 w16cex w16sdtdh wp14">
   <w:body>
     <w:p>
       <w:r>
@@ -13,7 +13,15 @@
         <w:t xml:space="preserve">can be propagated through an excel column by </w:t>
       </w:r>
       <w:r>
-        <w:t xml:space="preserve">selecting a cell(or cells), </w:t>
+        <w:t xml:space="preserve">selecting a </w:t>
+      </w:r>
+      <w:proofErr w:type="gramStart"/>
+      <w:r>
+        <w:t>cell(</w:t>
+      </w:r>
+      <w:proofErr w:type="gramEnd"/>
+      <w:r>
+        <w:t xml:space="preserve">or cells), </w:t>
       </w:r>
       <w:r>
         <w:t>clicking the square in the bottom right-hand corner of the cell</w:t>
@@ -99,7 +107,15 @@
       </w:r>
       <w:r>
         <w:tab/>
-        <w:t xml:space="preserve">**Excel does not understand dates with a dot format, so dot dates should be converted into / dates in a new column using the command =SUBSTITUTE(AA, “.”,”/”), where AA is the original date column. </w:t>
+        <w:t>**Excel does not understand dates with a dot format, so dot dates should be converted into / dates in a new column using the command =</w:t>
+      </w:r>
+      <w:proofErr w:type="gramStart"/>
+      <w:r>
+        <w:t>SUBSTITUTE(</w:t>
+      </w:r>
+      <w:proofErr w:type="gramEnd"/>
+      <w:r>
+        <w:t xml:space="preserve">AA, “.”,”/”), where AA is the original date column. </w:t>
       </w:r>
       <w:r>
         <w:t xml:space="preserve">Use these new dates for </w:t>
@@ -122,7 +138,15 @@
     <w:p>
       <w:r>
         <w:tab/>
-        <w:t>2. Add a randomizer column with =rand()</w:t>
+        <w:t>2. Add a randomizer column with =</w:t>
+      </w:r>
+      <w:proofErr w:type="gramStart"/>
+      <w:r>
+        <w:t>rand(</w:t>
+      </w:r>
+      <w:proofErr w:type="gramEnd"/>
+      <w:r>
+        <w:t>)</w:t>
       </w:r>
     </w:p>
     <w:p>
@@ -183,38 +207,24 @@
         <w:rPr>
           <w:highlight w:val="yellow"/>
         </w:rPr>
-        <w:t xml:space="preserve"> of </w:t>
-      </w:r>
-      <w:bookmarkStart w:id="0" w:name="_GoBack"/>
+        <w:t xml:space="preserve"> of members</w:t>
+      </w:r>
       <w:r>
         <w:rPr>
           <w:highlight w:val="yellow"/>
         </w:rPr>
-        <w:t>members</w:t>
+        <w:t>, flip a coin for the middle bug</w:t>
       </w:r>
       <w:r>
         <w:rPr>
           <w:highlight w:val="yellow"/>
         </w:rPr>
-        <w:t>, flip a coin for the middle bug</w:t>
+        <w:t xml:space="preserve"> (randomizer&lt;0.5=earlier date; randomizer&gt;0.5=later date)</w:t>
       </w:r>
       <w:r>
         <w:rPr>
           <w:highlight w:val="yellow"/>
         </w:rPr>
-        <w:t xml:space="preserve"> (randomizer&lt;0.5=earlier date; randomizer&gt;0.5=later </w:t>
-      </w:r>
-      <w:bookmarkEnd w:id="0"/>
-      <w:r>
-        <w:rPr>
-          <w:highlight w:val="yellow"/>
-        </w:rPr>
-        <w:t>date)</w:t>
-      </w:r>
-      <w:r>
-        <w:rPr>
-          <w:highlight w:val="yellow"/>
-        </w:rPr>
         <w:t>.</w:t>
       </w:r>
     </w:p>
@@ -224,7 +234,10 @@
         <w:t>5.</w:t>
       </w:r>
       <w:r>
-        <w:t xml:space="preserve"> Separately, randomize the order of temperature treatments for each day within 5 day blocks, again using a =rand() command</w:t>
+        <w:t xml:space="preserve"> Separately, randomize the order of temperature treatments for each day </w:t>
+      </w:r>
+      <w:r>
+        <w:t>(see datasheet)</w:t>
       </w:r>
     </w:p>
     <w:p>
@@ -238,7 +251,13 @@
       </w:r>
       <w:proofErr w:type="spellEnd"/>
       <w:r>
-        <w:t xml:space="preserve"> have been entered, re-sort the data by test date and </w:t>
+        <w:t xml:space="preserve"> have been entered, re-sort the data by test date</w:t>
+      </w:r>
+      <w:r>
+        <w:t>, then by randomizer,</w:t>
+      </w:r>
+      <w:r>
+        <w:t xml:space="preserve"> and </w:t>
       </w:r>
       <w:r>
         <w:rPr>
@@ -490,8 +509,105 @@
 </w:document>
 </file>
 
+<file path=word/numbering.xml><?xml version="1.0" encoding="utf-8"?>
+<w:numbering xmlns:wpc="http://schemas.microsoft.com/office/word/2010/wordprocessingCanvas" xmlns:cx="http://schemas.microsoft.com/office/drawing/2014/chartex" xmlns:cx1="http://schemas.microsoft.com/office/drawing/2015/9/8/chartex" xmlns:cx2="http://schemas.microsoft.com/office/drawing/2015/10/21/chartex" xmlns:cx3="http://schemas.microsoft.com/office/drawing/2016/5/9/chartex" xmlns:cx4="http://schemas.microsoft.com/office/drawing/2016/5/10/chartex" xmlns:cx5="http://schemas.microsoft.com/office/drawing/2016/5/11/chartex" xmlns:cx6="http://schemas.microsoft.com/office/drawing/2016/5/12/chartex" xmlns:cx7="http://schemas.microsoft.com/office/drawing/2016/5/13/chartex" xmlns:cx8="http://schemas.microsoft.com/office/drawing/2016/5/14/chartex" xmlns:mc="http://schemas.openxmlformats.org/markup-compatibility/2006" xmlns:aink="http://schemas.microsoft.com/office/drawing/2016/ink" xmlns:am3d="http://schemas.microsoft.com/office/drawing/2017/model3d" xmlns:o="urn:schemas-microsoft-com:office:office" xmlns:r="http://schemas.openxmlformats.org/officeDocument/2006/relationships" xmlns:m="http://schemas.openxmlformats.org/officeDocument/2006/math" xmlns:v="urn:schemas-microsoft-com:vml" xmlns:wp14="http://schemas.microsoft.com/office/word/2010/wordprocessingDrawing" xmlns:wp="http://schemas.openxmlformats.org/drawingml/2006/wordprocessingDrawing" xmlns:w10="urn:schemas-microsoft-com:office:word" xmlns:w="http://schemas.openxmlformats.org/wordprocessingml/2006/main" xmlns:w14="http://schemas.microsoft.com/office/word/2010/wordml" xmlns:w15="http://schemas.microsoft.com/office/word/2012/wordml" xmlns:w16cex="http://schemas.microsoft.com/office/word/2018/wordml/cex" xmlns:w16cid="http://schemas.microsoft.com/office/word/2016/wordml/cid" xmlns:w16="http://schemas.microsoft.com/office/word/2018/wordml" xmlns:w16sdtdh="http://schemas.microsoft.com/office/word/2020/wordml/sdtdatahash" xmlns:w16se="http://schemas.microsoft.com/office/word/2015/wordml/symex" xmlns:wpg="http://schemas.microsoft.com/office/word/2010/wordprocessingGroup" xmlns:wpi="http://schemas.microsoft.com/office/word/2010/wordprocessingInk" xmlns:wne="http://schemas.microsoft.com/office/word/2006/wordml" xmlns:wps="http://schemas.microsoft.com/office/word/2010/wordprocessingShape" mc:Ignorable="w14 w15 w16se w16cid w16 w16cex w16sdtdh wp14">
+  <w:abstractNum w:abstractNumId="0" w15:restartNumberingAfterBreak="0">
+    <w:nsid w:val="373C2B35"/>
+    <w:multiLevelType w:val="hybridMultilevel"/>
+    <w:tmpl w:val="F9A620E4"/>
+    <w:lvl w:ilvl="0" w:tplc="2342E774">
+      <w:start w:val="1"/>
+      <w:numFmt w:val="decimal"/>
+      <w:lvlText w:val="%1."/>
+      <w:lvlJc w:val="left"/>
+      <w:pPr>
+        <w:ind w:left="1080" w:hanging="360"/>
+      </w:pPr>
+      <w:rPr>
+        <w:rFonts w:hint="default"/>
+      </w:rPr>
+    </w:lvl>
+    <w:lvl w:ilvl="1" w:tplc="04090019" w:tentative="1">
+      <w:start w:val="1"/>
+      <w:numFmt w:val="lowerLetter"/>
+      <w:lvlText w:val="%2."/>
+      <w:lvlJc w:val="left"/>
+      <w:pPr>
+        <w:ind w:left="1800" w:hanging="360"/>
+      </w:pPr>
+    </w:lvl>
+    <w:lvl w:ilvl="2" w:tplc="0409001B" w:tentative="1">
+      <w:start w:val="1"/>
+      <w:numFmt w:val="lowerRoman"/>
+      <w:lvlText w:val="%3."/>
+      <w:lvlJc w:val="right"/>
+      <w:pPr>
+        <w:ind w:left="2520" w:hanging="180"/>
+      </w:pPr>
+    </w:lvl>
+    <w:lvl w:ilvl="3" w:tplc="0409000F" w:tentative="1">
+      <w:start w:val="1"/>
+      <w:numFmt w:val="decimal"/>
+      <w:lvlText w:val="%4."/>
+      <w:lvlJc w:val="left"/>
+      <w:pPr>
+        <w:ind w:left="3240" w:hanging="360"/>
+      </w:pPr>
+    </w:lvl>
+    <w:lvl w:ilvl="4" w:tplc="04090019" w:tentative="1">
+      <w:start w:val="1"/>
+      <w:numFmt w:val="lowerLetter"/>
+      <w:lvlText w:val="%5."/>
+      <w:lvlJc w:val="left"/>
+      <w:pPr>
+        <w:ind w:left="3960" w:hanging="360"/>
+      </w:pPr>
+    </w:lvl>
+    <w:lvl w:ilvl="5" w:tplc="0409001B" w:tentative="1">
+      <w:start w:val="1"/>
+      <w:numFmt w:val="lowerRoman"/>
+      <w:lvlText w:val="%6."/>
+      <w:lvlJc w:val="right"/>
+      <w:pPr>
+        <w:ind w:left="4680" w:hanging="180"/>
+      </w:pPr>
+    </w:lvl>
+    <w:lvl w:ilvl="6" w:tplc="0409000F" w:tentative="1">
+      <w:start w:val="1"/>
+      <w:numFmt w:val="decimal"/>
+      <w:lvlText w:val="%7."/>
+      <w:lvlJc w:val="left"/>
+      <w:pPr>
+        <w:ind w:left="5400" w:hanging="360"/>
+      </w:pPr>
+    </w:lvl>
+    <w:lvl w:ilvl="7" w:tplc="04090019" w:tentative="1">
+      <w:start w:val="1"/>
+      <w:numFmt w:val="lowerLetter"/>
+      <w:lvlText w:val="%8."/>
+      <w:lvlJc w:val="left"/>
+      <w:pPr>
+        <w:ind w:left="6120" w:hanging="360"/>
+      </w:pPr>
+    </w:lvl>
+    <w:lvl w:ilvl="8" w:tplc="0409001B" w:tentative="1">
+      <w:start w:val="1"/>
+      <w:numFmt w:val="lowerRoman"/>
+      <w:lvlText w:val="%9."/>
+      <w:lvlJc w:val="right"/>
+      <w:pPr>
+        <w:ind w:left="6840" w:hanging="180"/>
+      </w:pPr>
+    </w:lvl>
+  </w:abstractNum>
+  <w:num w:numId="1">
+    <w:abstractNumId w:val="0"/>
+  </w:num>
+</w:numbering>
+</file>
+
 <file path=word/styles.xml><?xml version="1.0" encoding="utf-8"?>
-<w:styles xmlns:mc="http://schemas.openxmlformats.org/markup-compatibility/2006" xmlns:r="http://schemas.openxmlformats.org/officeDocument/2006/relationships" xmlns:w="http://schemas.openxmlformats.org/wordprocessingml/2006/main" xmlns:w14="http://schemas.microsoft.com/office/word/2010/wordml" xmlns:w15="http://schemas.microsoft.com/office/word/2012/wordml" xmlns:w16cid="http://schemas.microsoft.com/office/word/2016/wordml/cid" xmlns:w16se="http://schemas.microsoft.com/office/word/2015/wordml/symex" mc:Ignorable="w14 w15 w16se w16cid">
+<w:styles xmlns:mc="http://schemas.openxmlformats.org/markup-compatibility/2006" xmlns:r="http://schemas.openxmlformats.org/officeDocument/2006/relationships" xmlns:w="http://schemas.openxmlformats.org/wordprocessingml/2006/main" xmlns:w14="http://schemas.microsoft.com/office/word/2010/wordml" xmlns:w15="http://schemas.microsoft.com/office/word/2012/wordml" xmlns:w16cex="http://schemas.microsoft.com/office/word/2018/wordml/cex" xmlns:w16cid="http://schemas.microsoft.com/office/word/2016/wordml/cid" xmlns:w16="http://schemas.microsoft.com/office/word/2018/wordml" xmlns:w16sdtdh="http://schemas.microsoft.com/office/word/2020/wordml/sdtdatahash" xmlns:w16se="http://schemas.microsoft.com/office/word/2015/wordml/symex" mc:Ignorable="w14 w15 w16se w16cid w16 w16cex w16sdtdh">
   <w:docDefaults>
     <w:rPrDefault>
       <w:rPr>
@@ -503,7 +619,7 @@
     </w:rPrDefault>
     <w:pPrDefault/>
   </w:docDefaults>
-  <w:latentStyles w:defLockedState="0" w:defUIPriority="99" w:defSemiHidden="0" w:defUnhideWhenUsed="0" w:defQFormat="0" w:count="375">
+  <w:latentStyles w:defLockedState="0" w:defUIPriority="99" w:defSemiHidden="0" w:defUnhideWhenUsed="0" w:defQFormat="0" w:count="376">
     <w:lsdException w:name="Normal" w:uiPriority="0" w:qFormat="1"/>
     <w:lsdException w:name="heading 1" w:uiPriority="9" w:qFormat="1"/>
     <w:lsdException w:name="heading 2" w:semiHidden="1" w:uiPriority="9" w:unhideWhenUsed="1" w:qFormat="1"/>
@@ -609,7 +725,6 @@
     <w:lsdException w:name="HTML Sample" w:semiHidden="1" w:unhideWhenUsed="1"/>
     <w:lsdException w:name="HTML Typewriter" w:semiHidden="1" w:unhideWhenUsed="1"/>
     <w:lsdException w:name="HTML Variable" w:semiHidden="1" w:unhideWhenUsed="1"/>
-    <w:lsdException w:name="Normal Table" w:semiHidden="1" w:unhideWhenUsed="1"/>
     <w:lsdException w:name="annotation subject" w:semiHidden="1" w:unhideWhenUsed="1"/>
     <w:lsdException w:name="No List" w:semiHidden="1" w:unhideWhenUsed="1"/>
     <w:lsdException w:name="Outline List 1" w:semiHidden="1" w:unhideWhenUsed="1"/>
@@ -656,10 +771,8 @@
     <w:lsdException w:name="Table Subtle 2" w:semiHidden="1" w:unhideWhenUsed="1"/>
     <w:lsdException w:name="Table Web 1" w:semiHidden="1" w:unhideWhenUsed="1"/>
     <w:lsdException w:name="Table Web 2" w:semiHidden="1" w:unhideWhenUsed="1"/>
-    <w:lsdException w:name="Table Web 3" w:semiHidden="1" w:unhideWhenUsed="1"/>
     <w:lsdException w:name="Balloon Text" w:semiHidden="1" w:unhideWhenUsed="1"/>
     <w:lsdException w:name="Table Grid" w:uiPriority="39"/>
-    <w:lsdException w:name="Table Theme" w:semiHidden="1" w:unhideWhenUsed="1"/>
     <w:lsdException w:name="Placeholder Text" w:semiHidden="1"/>
     <w:lsdException w:name="No Spacing" w:uiPriority="1" w:qFormat="1"/>
     <w:lsdException w:name="Light Shading" w:uiPriority="60"/>
@@ -877,6 +990,7 @@
     <w:lsdException w:name="List Table 7 Colorful Accent 6" w:uiPriority="52"/>
     <w:lsdException w:name="Mention" w:semiHidden="1" w:unhideWhenUsed="1"/>
     <w:lsdException w:name="Smart Hyperlink" w:semiHidden="1" w:unhideWhenUsed="1"/>
+    <w:lsdException w:name="Smart Link" w:semiHidden="1" w:unhideWhenUsed="1"/>
   </w:latentStyles>
   <w:style w:type="paragraph" w:default="1" w:styleId="Normal">
     <w:name w:val="Normal"/>
@@ -908,6 +1022,17 @@
     <w:uiPriority w:val="99"/>
     <w:semiHidden/>
     <w:unhideWhenUsed/>
+  </w:style>
+  <w:style w:type="paragraph" w:styleId="ListParagraph">
+    <w:name w:val="List Paragraph"/>
+    <w:basedOn w:val="Normal"/>
+    <w:uiPriority w:val="34"/>
+    <w:qFormat/>
+    <w:rsid w:val="00B8132E"/>
+    <w:pPr>
+      <w:ind w:left="720"/>
+      <w:contextualSpacing/>
+    </w:pPr>
   </w:style>
 </w:styles>
 </file>

</xml_diff>